<commit_message>
Update Object A is orbiting point O at 60 degrees per second on a 2.docx
</commit_message>
<xml_diff>
--- a/Ян, уч Максим 20190821027/Object A is orbiting point O at 60 degrees per second on a 2.docx
+++ b/Ян, уч Максим 20190821027/Object A is orbiting point O at 60 degrees per second on a 2.docx
@@ -1,6 +1,6 @@
 
 <file path=word/document.xml><?xml version="1.0" encoding="utf-8"?>
-<w:document xmlns:wpc="http://schemas.microsoft.com/office/word/2010/wordprocessingCanvas" xmlns:cx="http://schemas.microsoft.com/office/drawing/2014/chartex" xmlns:cx1="http://schemas.microsoft.com/office/drawing/2015/9/8/chartex" xmlns:cx2="http://schemas.microsoft.com/office/drawing/2015/10/21/chartex" xmlns:cx3="http://schemas.microsoft.com/office/drawing/2016/5/9/chartex" xmlns:cx4="http://schemas.microsoft.com/office/drawing/2016/5/10/chartex" xmlns:cx5="http://schemas.microsoft.com/office/drawing/2016/5/11/chartex" xmlns:cx6="http://schemas.microsoft.com/office/drawing/2016/5/12/chartex" xmlns:cx7="http://schemas.microsoft.com/office/drawing/2016/5/13/chartex" xmlns:cx8="http://schemas.microsoft.com/office/drawing/2016/5/14/chartex" xmlns:mc="http://schemas.openxmlformats.org/markup-compatibility/2006" xmlns:aink="http://schemas.microsoft.com/office/drawing/2016/ink" xmlns:am3d="http://schemas.microsoft.com/office/drawing/2017/model3d" xmlns:o="urn:schemas-microsoft-com:office:office" xmlns:r="http://schemas.openxmlformats.org/officeDocument/2006/relationships" xmlns:m="http://schemas.openxmlformats.org/officeDocument/2006/math" xmlns:v="urn:schemas-microsoft-com:vml" xmlns:wp14="http://schemas.microsoft.com/office/word/2010/wordprocessingDrawing" xmlns:wp="http://schemas.openxmlformats.org/drawingml/2006/wordprocessingDrawing" xmlns:w10="urn:schemas-microsoft-com:office:word" xmlns:w="http://schemas.openxmlformats.org/wordprocessingml/2006/main" xmlns:w14="http://schemas.microsoft.com/office/word/2010/wordml" xmlns:w15="http://schemas.microsoft.com/office/word/2012/wordml" xmlns:w16cid="http://schemas.microsoft.com/office/word/2016/wordml/cid" xmlns:w16se="http://schemas.microsoft.com/office/word/2015/wordml/symex" xmlns:wpg="http://schemas.microsoft.com/office/word/2010/wordprocessingGroup" xmlns:wpi="http://schemas.microsoft.com/office/word/2010/wordprocessingInk" xmlns:wne="http://schemas.microsoft.com/office/word/2006/wordml" xmlns:wps="http://schemas.microsoft.com/office/word/2010/wordprocessingShape" mc:Ignorable="w14 w15 w16se w16cid wp14">
+<w:document xmlns:wpc="http://schemas.microsoft.com/office/word/2010/wordprocessingCanvas" xmlns:cx="http://schemas.microsoft.com/office/drawing/2014/chartex" xmlns:cx1="http://schemas.microsoft.com/office/drawing/2015/9/8/chartex" xmlns:cx2="http://schemas.microsoft.com/office/drawing/2015/10/21/chartex" xmlns:cx3="http://schemas.microsoft.com/office/drawing/2016/5/9/chartex" xmlns:cx4="http://schemas.microsoft.com/office/drawing/2016/5/10/chartex" xmlns:cx5="http://schemas.microsoft.com/office/drawing/2016/5/11/chartex" xmlns:cx6="http://schemas.microsoft.com/office/drawing/2016/5/12/chartex" xmlns:cx7="http://schemas.microsoft.com/office/drawing/2016/5/13/chartex" xmlns:cx8="http://schemas.microsoft.com/office/drawing/2016/5/14/chartex" xmlns:mc="http://schemas.openxmlformats.org/markup-compatibility/2006" xmlns:aink="http://schemas.microsoft.com/office/drawing/2016/ink" xmlns:am3d="http://schemas.microsoft.com/office/drawing/2017/model3d" xmlns:o="urn:schemas-microsoft-com:office:office" xmlns:r="http://schemas.openxmlformats.org/officeDocument/2006/relationships" xmlns:m="http://schemas.openxmlformats.org/officeDocument/2006/math" xmlns:v="urn:schemas-microsoft-com:vml" xmlns:wp14="http://schemas.microsoft.com/office/word/2010/wordprocessingDrawing" xmlns:wp="http://schemas.openxmlformats.org/drawingml/2006/wordprocessingDrawing" xmlns:w10="urn:schemas-microsoft-com:office:word" xmlns:w="http://schemas.openxmlformats.org/wordprocessingml/2006/main" xmlns:w14="http://schemas.microsoft.com/office/word/2010/wordml" xmlns:w15="http://schemas.microsoft.com/office/word/2012/wordml" xmlns:w16cex="http://schemas.microsoft.com/office/word/2018/wordml/cex" xmlns:w16cid="http://schemas.microsoft.com/office/word/2016/wordml/cid" xmlns:w16="http://schemas.microsoft.com/office/word/2018/wordml" xmlns:w16se="http://schemas.microsoft.com/office/word/2015/wordml/symex" xmlns:wpg="http://schemas.microsoft.com/office/word/2010/wordprocessingGroup" xmlns:wpi="http://schemas.microsoft.com/office/word/2010/wordprocessingInk" xmlns:wne="http://schemas.microsoft.com/office/word/2006/wordml" xmlns:wps="http://schemas.microsoft.com/office/word/2010/wordprocessingShape" mc:Ignorable="w14 w15 w16se w16cid w16 w16cex wp14">
   <w:body>
     <w:p>
       <w:r>
@@ -10,7 +10,7 @@
         <mc:AlternateContent>
           <mc:Choice Requires="wps">
             <w:drawing>
-              <wp:anchor distT="0" distB="0" distL="114300" distR="114300" simplePos="0" relativeHeight="251666432" behindDoc="0" locked="0" layoutInCell="1" allowOverlap="1" wp14:anchorId="538D9B98" wp14:editId="788832C5">
+              <wp:anchor distT="0" distB="0" distL="114300" distR="114300" simplePos="0" relativeHeight="251654144" behindDoc="0" locked="0" layoutInCell="1" allowOverlap="1" wp14:anchorId="538D9B98" wp14:editId="4B7977FF">
                 <wp:simplePos x="0" y="0"/>
                 <wp:positionH relativeFrom="column">
                   <wp:posOffset>-257175</wp:posOffset>
@@ -85,7 +85,7 @@
                 <v:stroke joinstyle="miter"/>
                 <v:path gradientshapeok="t" o:connecttype="rect"/>
               </v:shapetype>
-              <v:shape id="Text Box 7" o:spid="_x0000_s1026" type="#_x0000_t202" style="position:absolute;margin-left:-20.25pt;margin-top:-30pt;width:33pt;height:42.75pt;z-index:251666432;visibility:visible;mso-wrap-style:square;mso-width-percent:0;mso-height-percent:0;mso-wrap-distance-left:9pt;mso-wrap-distance-top:0;mso-wrap-distance-right:9pt;mso-wrap-distance-bottom:0;mso-position-horizontal:absolute;mso-position-horizontal-relative:text;mso-position-vertical:absolute;mso-position-vertical-relative:text;mso-width-percent:0;mso-height-percent:0;mso-width-relative:margin;mso-height-relative:margin;v-text-anchor:top" o:gfxdata="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" filled="f" stroked="f" strokeweight=".5pt">
+              <v:shape id="Text Box 7" o:spid="_x0000_s1026" type="#_x0000_t202" style="position:absolute;margin-left:-20.25pt;margin-top:-30pt;width:33pt;height:42.75pt;z-index:251654144;visibility:visible;mso-wrap-style:square;mso-width-percent:0;mso-height-percent:0;mso-wrap-distance-left:9pt;mso-wrap-distance-top:0;mso-wrap-distance-right:9pt;mso-wrap-distance-bottom:0;mso-position-horizontal:absolute;mso-position-horizontal-relative:text;mso-position-vertical:absolute;mso-position-vertical-relative:text;mso-width-percent:0;mso-height-percent:0;mso-width-relative:margin;mso-height-relative:margin;v-text-anchor:top" o:gfxdata="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" filled="f" stroked="f" strokeweight=".5pt">
                 <v:textbox>
                   <w:txbxContent>
                     <w:p>
@@ -119,7 +119,7 @@
         <mc:AlternateContent>
           <mc:Choice Requires="wps">
             <w:drawing>
-              <wp:anchor distT="0" distB="0" distL="114300" distR="114300" simplePos="0" relativeHeight="251664384" behindDoc="0" locked="0" layoutInCell="1" allowOverlap="1" wp14:anchorId="2498313B" wp14:editId="353C279A">
+              <wp:anchor distT="0" distB="0" distL="114300" distR="114300" simplePos="0" relativeHeight="251652096" behindDoc="0" locked="0" layoutInCell="1" allowOverlap="1" wp14:anchorId="2498313B" wp14:editId="0DFD4E1A">
                 <wp:simplePos x="0" y="0"/>
                 <wp:positionH relativeFrom="column">
                   <wp:posOffset>2495550</wp:posOffset>
@@ -190,7 +190,7 @@
           </mc:Choice>
           <mc:Fallback>
             <w:pict>
-              <v:shape w14:anchorId="2498313B" id="Text Box 6" o:spid="_x0000_s1027" type="#_x0000_t202" style="position:absolute;margin-left:196.5pt;margin-top:-42pt;width:33pt;height:42.75pt;z-index:251664384;visibility:visible;mso-wrap-style:square;mso-width-percent:0;mso-height-percent:0;mso-wrap-distance-left:9pt;mso-wrap-distance-top:0;mso-wrap-distance-right:9pt;mso-wrap-distance-bottom:0;mso-position-horizontal:absolute;mso-position-horizontal-relative:text;mso-position-vertical:absolute;mso-position-vertical-relative:text;mso-width-percent:0;mso-height-percent:0;mso-width-relative:margin;mso-height-relative:margin;v-text-anchor:top" o:gfxdata="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" filled="f" stroked="f" strokeweight=".5pt">
+              <v:shape w14:anchorId="2498313B" id="Text Box 6" o:spid="_x0000_s1027" type="#_x0000_t202" style="position:absolute;margin-left:196.5pt;margin-top:-42pt;width:33pt;height:42.75pt;z-index:251652096;visibility:visible;mso-wrap-style:square;mso-width-percent:0;mso-height-percent:0;mso-wrap-distance-left:9pt;mso-wrap-distance-top:0;mso-wrap-distance-right:9pt;mso-wrap-distance-bottom:0;mso-position-horizontal:absolute;mso-position-horizontal-relative:text;mso-position-vertical:absolute;mso-position-vertical-relative:text;mso-width-percent:0;mso-height-percent:0;mso-width-relative:margin;mso-height-relative:margin;v-text-anchor:top" o:gfxdata="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" filled="f" stroked="f" strokeweight=".5pt">
                 <v:textbox>
                   <w:txbxContent>
                     <w:p>
@@ -224,7 +224,7 @@
         <mc:AlternateContent>
           <mc:Choice Requires="wps">
             <w:drawing>
-              <wp:anchor distT="0" distB="0" distL="114300" distR="114300" simplePos="0" relativeHeight="251663360" behindDoc="0" locked="0" layoutInCell="1" allowOverlap="1" wp14:anchorId="205B07E8" wp14:editId="66494C59">
+              <wp:anchor distT="0" distB="0" distL="114300" distR="114300" simplePos="0" relativeHeight="251651072" behindDoc="0" locked="0" layoutInCell="1" allowOverlap="1" wp14:anchorId="205B07E8" wp14:editId="49A9F477">
                 <wp:simplePos x="0" y="0"/>
                 <wp:positionH relativeFrom="column">
                   <wp:posOffset>2619375</wp:posOffset>
@@ -281,7 +281,7 @@
           </mc:Choice>
           <mc:Fallback>
             <w:pict>
-              <v:shape w14:anchorId="70794B74" id="Arc 5" o:spid="_x0000_s1026" style="position:absolute;margin-left:206.25pt;margin-top:-29.25pt;width:141.75pt;height:141.75pt;z-index:251663360;visibility:visible;mso-wrap-style:square;mso-wrap-distance-left:9pt;mso-wrap-distance-top:0;mso-wrap-distance-right:9pt;mso-wrap-distance-bottom:0;mso-position-horizontal:absolute;mso-position-horizontal-relative:text;mso-position-vertical:absolute;mso-position-vertical-relative:text;v-text-anchor:middle" coordsize="1800225,1800225" o:gfxdata="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" path="m900112,nsc1397231,,1800225,402994,1800225,900113r-900112,c900113,600075,900112,300038,900112,xem900112,nfc1397231,,1800225,402994,1800225,900113e" filled="f" strokecolor="#4472c4 [3204]" strokeweight=".5pt">
+              <v:shape w14:anchorId="7384BEFB" id="Arc 5" o:spid="_x0000_s1026" style="position:absolute;margin-left:206.25pt;margin-top:-29.25pt;width:141.75pt;height:141.75pt;z-index:251651072;visibility:visible;mso-wrap-style:square;mso-wrap-distance-left:9pt;mso-wrap-distance-top:0;mso-wrap-distance-right:9pt;mso-wrap-distance-bottom:0;mso-position-horizontal:absolute;mso-position-horizontal-relative:text;mso-position-vertical:absolute;mso-position-vertical-relative:text;v-text-anchor:middle" coordsize="1800225,1800225" o:gfxdata="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" path="m900112,nsc1397231,,1800225,402994,1800225,900113r-900112,c900113,600075,900112,300038,900112,xem900112,nfc1397231,,1800225,402994,1800225,900113e" filled="f" strokecolor="#4472c4 [3204]" strokeweight=".5pt">
                 <v:stroke startarrow="block" joinstyle="miter"/>
                 <v:path arrowok="t" o:connecttype="custom" o:connectlocs="900112,0;1800225,900113" o:connectangles="0,0"/>
               </v:shape>
@@ -296,7 +296,7 @@
         <mc:AlternateContent>
           <mc:Choice Requires="wps">
             <w:drawing>
-              <wp:anchor distT="0" distB="0" distL="114300" distR="114300" simplePos="0" relativeHeight="251662336" behindDoc="0" locked="0" layoutInCell="1" allowOverlap="1" wp14:anchorId="61134563" wp14:editId="44A6104B">
+              <wp:anchor distT="0" distB="0" distL="114300" distR="114300" simplePos="0" relativeHeight="251650048" behindDoc="0" locked="0" layoutInCell="1" allowOverlap="1" wp14:anchorId="61134563" wp14:editId="18145BD7">
                 <wp:simplePos x="0" y="0"/>
                 <wp:positionH relativeFrom="column">
                   <wp:posOffset>-266700</wp:posOffset>
@@ -362,7 +362,7 @@
           </mc:Choice>
           <mc:Fallback>
             <w:pict>
-              <v:oval w14:anchorId="56DAC9A2" id="Oval 3" o:spid="_x0000_s1026" style="position:absolute;margin-left:-21pt;margin-top:-29.25pt;width:33.75pt;height:33.75pt;z-index:251662336;visibility:visible;mso-wrap-style:square;mso-wrap-distance-left:9pt;mso-wrap-distance-top:0;mso-wrap-distance-right:9pt;mso-wrap-distance-bottom:0;mso-position-horizontal:absolute;mso-position-horizontal-relative:text;mso-position-vertical:absolute;mso-position-vertical-relative:text;v-text-anchor:middle" o:gfxdata="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" fillcolor="#cfcdcd [2894]" strokecolor="black [3213]" strokeweight="1pt">
+              <v:oval w14:anchorId="3340FE3B" id="Oval 3" o:spid="_x0000_s1026" style="position:absolute;margin-left:-21pt;margin-top:-29.25pt;width:33.75pt;height:33.75pt;z-index:251650048;visibility:visible;mso-wrap-style:square;mso-wrap-distance-left:9pt;mso-wrap-distance-top:0;mso-wrap-distance-right:9pt;mso-wrap-distance-bottom:0;mso-position-horizontal:absolute;mso-position-horizontal-relative:text;mso-position-vertical:absolute;mso-position-vertical-relative:text;v-text-anchor:middle" o:gfxdata="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" fillcolor="#cfcdcd [2894]" strokecolor="black [3213]" strokeweight="1pt">
                 <v:stroke joinstyle="miter"/>
               </v:oval>
             </w:pict>
@@ -376,7 +376,7 @@
         <mc:AlternateContent>
           <mc:Choice Requires="wps">
             <w:drawing>
-              <wp:anchor distT="0" distB="0" distL="114300" distR="114300" simplePos="0" relativeHeight="251660288" behindDoc="0" locked="0" layoutInCell="1" allowOverlap="1" wp14:anchorId="32195F6E" wp14:editId="753F5D9F">
+              <wp:anchor distT="0" distB="0" distL="114300" distR="114300" simplePos="0" relativeHeight="251648000" behindDoc="0" locked="0" layoutInCell="1" allowOverlap="1" wp14:anchorId="32195F6E" wp14:editId="6013FC14">
                 <wp:simplePos x="0" y="0"/>
                 <wp:positionH relativeFrom="column">
                   <wp:posOffset>2457450</wp:posOffset>
@@ -442,7 +442,7 @@
           </mc:Choice>
           <mc:Fallback>
             <w:pict>
-              <v:oval w14:anchorId="2449683C" id="Oval 2" o:spid="_x0000_s1026" style="position:absolute;margin-left:193.5pt;margin-top:-42pt;width:33.75pt;height:33.75pt;z-index:251660288;visibility:visible;mso-wrap-style:square;mso-wrap-distance-left:9pt;mso-wrap-distance-top:0;mso-wrap-distance-right:9pt;mso-wrap-distance-bottom:0;mso-position-horizontal:absolute;mso-position-horizontal-relative:text;mso-position-vertical:absolute;mso-position-vertical-relative:text;v-text-anchor:middle" o:gfxdata="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" fillcolor="#cfcdcd [2894]" strokecolor="black [3213]" strokeweight="1pt">
+              <v:oval w14:anchorId="37EFBD09" id="Oval 2" o:spid="_x0000_s1026" style="position:absolute;margin-left:193.5pt;margin-top:-42pt;width:33.75pt;height:33.75pt;z-index:251648000;visibility:visible;mso-wrap-style:square;mso-wrap-distance-left:9pt;mso-wrap-distance-top:0;mso-wrap-distance-right:9pt;mso-wrap-distance-bottom:0;mso-position-horizontal:absolute;mso-position-horizontal-relative:text;mso-position-vertical:absolute;mso-position-vertical-relative:text;v-text-anchor:middle" o:gfxdata="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" fillcolor="#cfcdcd [2894]" strokecolor="black [3213]" strokeweight="1pt">
                 <v:stroke joinstyle="miter"/>
               </v:oval>
             </w:pict>
@@ -456,7 +456,7 @@
         <mc:AlternateContent>
           <mc:Choice Requires="wps">
             <w:drawing>
-              <wp:anchor distT="0" distB="0" distL="114300" distR="114300" simplePos="0" relativeHeight="251659264" behindDoc="0" locked="0" layoutInCell="1" allowOverlap="1" wp14:anchorId="71BF4D9A" wp14:editId="7132F7B7">
+              <wp:anchor distT="0" distB="0" distL="114300" distR="114300" simplePos="0" relativeHeight="251646976" behindDoc="0" locked="0" layoutInCell="1" allowOverlap="1" wp14:anchorId="71BF4D9A" wp14:editId="79BA7536">
                 <wp:simplePos x="0" y="0"/>
                 <wp:positionH relativeFrom="column">
                   <wp:posOffset>1038225</wp:posOffset>
@@ -518,7 +518,7 @@
           </mc:Choice>
           <mc:Fallback>
             <w:pict>
-              <v:oval w14:anchorId="5B3B8891" id="Oval 1" o:spid="_x0000_s1026" style="position:absolute;margin-left:81.75pt;margin-top:-21pt;width:266.25pt;height:266.25pt;z-index:251659264;visibility:visible;mso-wrap-style:square;mso-wrap-distance-left:9pt;mso-wrap-distance-top:0;mso-wrap-distance-right:9pt;mso-wrap-distance-bottom:0;mso-position-horizontal:absolute;mso-position-horizontal-relative:text;mso-position-vertical:absolute;mso-position-vertical-relative:text;v-text-anchor:middle" o:gfxdata="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" filled="f" strokecolor="black [3213]" strokeweight="3pt">
+              <v:oval w14:anchorId="2F8650FC" id="Oval 1" o:spid="_x0000_s1026" style="position:absolute;margin-left:81.75pt;margin-top:-21pt;width:266.25pt;height:266.25pt;z-index:251646976;visibility:visible;mso-wrap-style:square;mso-wrap-distance-left:9pt;mso-wrap-distance-top:0;mso-wrap-distance-right:9pt;mso-wrap-distance-bottom:0;mso-position-horizontal:absolute;mso-position-horizontal-relative:text;mso-position-vertical:absolute;mso-position-vertical-relative:text;v-text-anchor:middle" o:gfxdata="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" filled="f" strokecolor="black [3213]" strokeweight="3pt">
                 <v:stroke joinstyle="miter"/>
               </v:oval>
             </w:pict>
@@ -537,7 +537,7 @@
         <mc:AlternateContent>
           <mc:Choice Requires="wps">
             <w:drawing>
-              <wp:anchor distT="0" distB="0" distL="114300" distR="114300" simplePos="0" relativeHeight="251668480" behindDoc="0" locked="0" layoutInCell="1" allowOverlap="1" wp14:anchorId="508E5F29" wp14:editId="48A5A0F2">
+              <wp:anchor distT="0" distB="0" distL="114300" distR="114300" simplePos="0" relativeHeight="251656192" behindDoc="0" locked="0" layoutInCell="1" allowOverlap="1" wp14:anchorId="508E5F29" wp14:editId="012F92AE">
                 <wp:simplePos x="0" y="0"/>
                 <wp:positionH relativeFrom="column">
                   <wp:posOffset>2543175</wp:posOffset>
@@ -608,7 +608,7 @@
           </mc:Choice>
           <mc:Fallback>
             <w:pict>
-              <v:shape w14:anchorId="508E5F29" id="Text Box 8" o:spid="_x0000_s1028" type="#_x0000_t202" style="position:absolute;margin-left:200.25pt;margin-top:4.55pt;width:33pt;height:42.75pt;z-index:251668480;visibility:visible;mso-wrap-style:square;mso-width-percent:0;mso-height-percent:0;mso-wrap-distance-left:9pt;mso-wrap-distance-top:0;mso-wrap-distance-right:9pt;mso-wrap-distance-bottom:0;mso-position-horizontal:absolute;mso-position-horizontal-relative:text;mso-position-vertical:absolute;mso-position-vertical-relative:text;mso-width-percent:0;mso-height-percent:0;mso-width-relative:margin;mso-height-relative:margin;v-text-anchor:top" o:gfxdata="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" filled="f" stroked="f" strokeweight=".5pt">
+              <v:shape w14:anchorId="508E5F29" id="Text Box 8" o:spid="_x0000_s1028" type="#_x0000_t202" style="position:absolute;margin-left:200.25pt;margin-top:4.55pt;width:33pt;height:42.75pt;z-index:251656192;visibility:visible;mso-wrap-style:square;mso-width-percent:0;mso-height-percent:0;mso-wrap-distance-left:9pt;mso-wrap-distance-top:0;mso-wrap-distance-right:9pt;mso-wrap-distance-bottom:0;mso-position-horizontal:absolute;mso-position-horizontal-relative:text;mso-position-vertical:absolute;mso-position-vertical-relative:text;mso-width-percent:0;mso-height-percent:0;mso-width-relative:margin;mso-height-relative:margin;v-text-anchor:top" o:gfxdata="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" filled="f" stroked="f" strokeweight=".5pt">
                 <v:textbox>
                   <w:txbxContent>
                     <w:p>
@@ -653,7 +653,15 @@
         <w:t xml:space="preserve">. The orbit has a radius of </w:t>
       </w:r>
       <w:r>
-        <w:t>11 meters. Object B has a velocity of 7 ms. If the coordinates of object A</w:t>
+        <w:t xml:space="preserve">11 meters. Object B has a velocity of 7 </w:t>
+      </w:r>
+      <w:proofErr w:type="spellStart"/>
+      <w:r>
+        <w:t>ms</w:t>
+      </w:r>
+      <w:proofErr w:type="spellEnd"/>
+      <w:r>
+        <w:t>. If the coordinates of object A</w:t>
       </w:r>
       <w:r>
         <w:t>, B and point O are known, at what bearing should object B travel to meet with Object A</w:t>
@@ -661,12 +669,999 @@
       <w:r>
         <w:t xml:space="preserve"> in the fastest possible time</w:t>
       </w:r>
-      <w:bookmarkStart w:id="0" w:name="_GoBack"/>
-      <w:bookmarkEnd w:id="0"/>
       <w:r>
         <w:t>?</w:t>
       </w:r>
     </w:p>
+    <w:p/>
+    <w:p/>
+    <w:p/>
+    <w:p/>
+    <w:p>
+      <w:pPr>
+        <w:jc w:val="center"/>
+        <w:rPr>
+          <w:rFonts w:ascii="Times New Roman" w:hAnsi="Times New Roman" w:cs="Times New Roman"/>
+          <w:b/>
+          <w:bCs/>
+          <w:sz w:val="28"/>
+          <w:szCs w:val="28"/>
+          <w:lang w:val="en-US"/>
+        </w:rPr>
+      </w:pPr>
+      <w:r>
+        <w:rPr>
+          <w:rFonts w:ascii="Times New Roman" w:hAnsi="Times New Roman" w:cs="Times New Roman"/>
+          <w:b/>
+          <w:bCs/>
+          <w:sz w:val="28"/>
+          <w:szCs w:val="28"/>
+          <w:highlight w:val="yellow"/>
+          <w:lang w:val="en-US"/>
+        </w:rPr>
+        <w:t>Solution</w:t>
+      </w:r>
+    </w:p>
+    <w:p/>
+    <w:p>
+      <w:r>
+        <w:rPr>
+          <w:noProof/>
+        </w:rPr>
+        <mc:AlternateContent>
+          <mc:Choice Requires="wpg">
+            <w:drawing>
+              <wp:anchor distT="0" distB="0" distL="114300" distR="114300" simplePos="0" relativeHeight="251676672" behindDoc="0" locked="0" layoutInCell="1" allowOverlap="1" wp14:anchorId="3214B5B7" wp14:editId="48BEF22F">
+                <wp:simplePos x="0" y="0"/>
+                <wp:positionH relativeFrom="column">
+                  <wp:posOffset>160317</wp:posOffset>
+                </wp:positionH>
+                <wp:positionV relativeFrom="paragraph">
+                  <wp:posOffset>47188</wp:posOffset>
+                </wp:positionV>
+                <wp:extent cx="4785756" cy="2592901"/>
+                <wp:effectExtent l="0" t="0" r="0" b="17145"/>
+                <wp:wrapNone/>
+                <wp:docPr id="38" name="Group 38"/>
+                <wp:cNvGraphicFramePr/>
+                <a:graphic xmlns:a="http://schemas.openxmlformats.org/drawingml/2006/main">
+                  <a:graphicData uri="http://schemas.microsoft.com/office/word/2010/wordprocessingGroup">
+                    <wpg:wgp>
+                      <wpg:cNvGrpSpPr/>
+                      <wpg:grpSpPr>
+                        <a:xfrm>
+                          <a:off x="0" y="0"/>
+                          <a:ext cx="4785756" cy="2592901"/>
+                          <a:chOff x="0" y="0"/>
+                          <a:chExt cx="4785756" cy="2592901"/>
+                        </a:xfrm>
+                      </wpg:grpSpPr>
+                      <wps:wsp>
+                        <wps:cNvPr id="37" name="Text Box 37"/>
+                        <wps:cNvSpPr txBox="1"/>
+                        <wps:spPr>
+                          <a:xfrm>
+                            <a:off x="3865418" y="1098467"/>
+                            <a:ext cx="920338" cy="439387"/>
+                          </a:xfrm>
+                          <a:prstGeom prst="rect">
+                            <a:avLst/>
+                          </a:prstGeom>
+                          <a:solidFill>
+                            <a:schemeClr val="lt1"/>
+                          </a:solidFill>
+                          <a:ln w="6350">
+                            <a:noFill/>
+                          </a:ln>
+                        </wps:spPr>
+                        <wps:txbx>
+                          <w:txbxContent>
+                            <w:p>
+                              <w:pPr>
+                                <w:rPr>
+                                  <w:i/>
+                                  <w:lang w:val="en-US"/>
+                                </w:rPr>
+                              </w:pPr>
+                              <m:oMathPara>
+                                <m:oMath>
+                                  <m:f>
+                                    <m:fPr>
+                                      <m:ctrlPr>
+                                        <w:rPr>
+                                          <w:rFonts w:ascii="Cambria Math" w:hAnsi="Cambria Math" w:cs="Times New Roman"/>
+                                          <w:i/>
+                                          <w:lang w:val="en-US"/>
+                                        </w:rPr>
+                                      </m:ctrlPr>
+                                    </m:fPr>
+                                    <m:num>
+                                      <m:r>
+                                        <w:rPr>
+                                          <w:rFonts w:ascii="Cambria Math" w:hAnsi="Cambria Math" w:cs="Times New Roman"/>
+                                          <w:lang w:val="en-US"/>
+                                        </w:rPr>
+                                        <m:t>11π</m:t>
+                                      </m:r>
+                                    </m:num>
+                                    <m:den>
+                                      <m:r>
+                                        <w:rPr>
+                                          <w:rFonts w:ascii="Cambria Math" w:hAnsi="Cambria Math" w:cs="Times New Roman"/>
+                                          <w:lang w:val="en-US"/>
+                                        </w:rPr>
+                                        <m:t>3</m:t>
+                                      </m:r>
+                                    </m:den>
+                                  </m:f>
+                                  <m:r>
+                                    <w:rPr>
+                                      <w:rFonts w:ascii="Cambria Math" w:eastAsiaTheme="minorEastAsia" w:hAnsi="Cambria Math"/>
+                                      <w:lang w:val="ru-RU"/>
+                                    </w:rPr>
+                                    <m:t xml:space="preserve"> m/s</m:t>
+                                  </m:r>
+                                </m:oMath>
+                              </m:oMathPara>
+                            </w:p>
+                          </w:txbxContent>
+                        </wps:txbx>
+                        <wps:bodyPr rot="0" spcFirstLastPara="0" vertOverflow="overflow" horzOverflow="overflow" vert="horz" wrap="square" lIns="91440" tIns="45720" rIns="91440" bIns="45720" numCol="1" spcCol="0" rtlCol="0" fromWordArt="0" anchor="t" anchorCtr="0" forceAA="0" compatLnSpc="1">
+                          <a:prstTxWarp prst="textNoShape">
+                            <a:avLst/>
+                          </a:prstTxWarp>
+                          <a:noAutofit/>
+                        </wps:bodyPr>
+                      </wps:wsp>
+                      <wpg:grpSp>
+                        <wpg:cNvPr id="36" name="Group 36"/>
+                        <wpg:cNvGrpSpPr/>
+                        <wpg:grpSpPr>
+                          <a:xfrm>
+                            <a:off x="0" y="0"/>
+                            <a:ext cx="3848183" cy="2592901"/>
+                            <a:chOff x="0" y="0"/>
+                            <a:chExt cx="3848183" cy="2592901"/>
+                          </a:xfrm>
+                        </wpg:grpSpPr>
+                        <wpg:grpSp>
+                          <wpg:cNvPr id="31" name="Group 31"/>
+                          <wpg:cNvGrpSpPr/>
+                          <wpg:grpSpPr>
+                            <a:xfrm>
+                              <a:off x="0" y="0"/>
+                              <a:ext cx="3848183" cy="2592901"/>
+                              <a:chOff x="0" y="0"/>
+                              <a:chExt cx="3848183" cy="2592901"/>
+                            </a:xfrm>
+                          </wpg:grpSpPr>
+                          <wps:wsp>
+                            <wps:cNvPr id="30" name="Text Box 30"/>
+                            <wps:cNvSpPr txBox="1"/>
+                            <wps:spPr>
+                              <a:xfrm>
+                                <a:off x="2594758" y="670956"/>
+                                <a:ext cx="505938" cy="248920"/>
+                              </a:xfrm>
+                              <a:prstGeom prst="rect">
+                                <a:avLst/>
+                              </a:prstGeom>
+                              <a:solidFill>
+                                <a:schemeClr val="lt1"/>
+                              </a:solidFill>
+                              <a:ln w="6350">
+                                <a:noFill/>
+                              </a:ln>
+                            </wps:spPr>
+                            <wps:txbx>
+                              <w:txbxContent>
+                                <w:p>
+                                  <w:pPr>
+                                    <w:rPr>
+                                      <w:lang w:val="en-US"/>
+                                    </w:rPr>
+                                  </w:pPr>
+                                  <w:r>
+                                    <w:rPr>
+                                      <w:lang w:val="en-US"/>
+                                    </w:rPr>
+                                    <w:t>11</w:t>
+                                  </w:r>
+                                  <w:r>
+                                    <w:rPr>
+                                      <w:lang w:val="en-US"/>
+                                    </w:rPr>
+                                    <w:t xml:space="preserve"> m</w:t>
+                                  </w:r>
+                                </w:p>
+                              </w:txbxContent>
+                            </wps:txbx>
+                            <wps:bodyPr rot="0" spcFirstLastPara="0" vertOverflow="overflow" horzOverflow="overflow" vert="horz" wrap="square" lIns="91440" tIns="45720" rIns="91440" bIns="45720" numCol="1" spcCol="0" rtlCol="0" fromWordArt="0" anchor="t" anchorCtr="0" forceAA="0" compatLnSpc="1">
+                              <a:prstTxWarp prst="textNoShape">
+                                <a:avLst/>
+                              </a:prstTxWarp>
+                              <a:noAutofit/>
+                            </wps:bodyPr>
+                          </wps:wsp>
+                          <wpg:grpSp>
+                            <wpg:cNvPr id="28" name="Group 28"/>
+                            <wpg:cNvGrpSpPr/>
+                            <wpg:grpSpPr>
+                              <a:xfrm>
+                                <a:off x="0" y="0"/>
+                                <a:ext cx="3848183" cy="2592901"/>
+                                <a:chOff x="0" y="0"/>
+                                <a:chExt cx="3848183" cy="2592901"/>
+                              </a:xfrm>
+                            </wpg:grpSpPr>
+                            <wps:wsp>
+                              <wps:cNvPr id="27" name="Text Box 27"/>
+                              <wps:cNvSpPr txBox="1"/>
+                              <wps:spPr>
+                                <a:xfrm>
+                                  <a:off x="0" y="110996"/>
+                                  <a:ext cx="280134" cy="348846"/>
+                                </a:xfrm>
+                                <a:prstGeom prst="rect">
+                                  <a:avLst/>
+                                </a:prstGeom>
+                                <a:solidFill>
+                                  <a:schemeClr val="lt1"/>
+                                </a:solidFill>
+                                <a:ln w="6350">
+                                  <a:noFill/>
+                                </a:ln>
+                              </wps:spPr>
+                              <wps:txbx>
+                                <w:txbxContent>
+                                  <w:p>
+                                    <w:pPr>
+                                      <w:rPr>
+                                        <w:sz w:val="28"/>
+                                        <w:szCs w:val="28"/>
+                                        <w:lang w:val="en-US"/>
+                                      </w:rPr>
+                                    </w:pPr>
+                                    <w:r>
+                                      <w:rPr>
+                                        <w:sz w:val="28"/>
+                                        <w:szCs w:val="28"/>
+                                        <w:lang w:val="en-US"/>
+                                      </w:rPr>
+                                      <w:t>B</w:t>
+                                    </w:r>
+                                  </w:p>
+                                </w:txbxContent>
+                              </wps:txbx>
+                              <wps:bodyPr rot="0" spcFirstLastPara="0" vertOverflow="overflow" horzOverflow="overflow" vert="horz" wrap="square" lIns="91440" tIns="45720" rIns="91440" bIns="45720" numCol="1" spcCol="0" rtlCol="0" fromWordArt="0" anchor="t" anchorCtr="0" forceAA="0" compatLnSpc="1">
+                                <a:prstTxWarp prst="textNoShape">
+                                  <a:avLst/>
+                                </a:prstTxWarp>
+                                <a:noAutofit/>
+                              </wps:bodyPr>
+                            </wps:wsp>
+                            <wpg:grpSp>
+                              <wpg:cNvPr id="25" name="Group 25"/>
+                              <wpg:cNvGrpSpPr/>
+                              <wpg:grpSpPr>
+                                <a:xfrm>
+                                  <a:off x="184995" y="0"/>
+                                  <a:ext cx="3663188" cy="2592901"/>
+                                  <a:chOff x="0" y="0"/>
+                                  <a:chExt cx="3663188" cy="2592901"/>
+                                </a:xfrm>
+                              </wpg:grpSpPr>
+                              <wps:wsp>
+                                <wps:cNvPr id="24" name="Text Box 24"/>
+                                <wps:cNvSpPr txBox="1"/>
+                                <wps:spPr>
+                                  <a:xfrm>
+                                    <a:off x="2262215" y="0"/>
+                                    <a:ext cx="280134" cy="348846"/>
+                                  </a:xfrm>
+                                  <a:prstGeom prst="rect">
+                                    <a:avLst/>
+                                  </a:prstGeom>
+                                  <a:solidFill>
+                                    <a:schemeClr val="lt1"/>
+                                  </a:solidFill>
+                                  <a:ln w="6350">
+                                    <a:noFill/>
+                                  </a:ln>
+                                </wps:spPr>
+                                <wps:txbx>
+                                  <w:txbxContent>
+                                    <w:p>
+                                      <w:pPr>
+                                        <w:rPr>
+                                          <w:sz w:val="28"/>
+                                          <w:szCs w:val="28"/>
+                                          <w:lang w:val="en-US"/>
+                                        </w:rPr>
+                                      </w:pPr>
+                                      <w:r>
+                                        <w:rPr>
+                                          <w:sz w:val="28"/>
+                                          <w:szCs w:val="28"/>
+                                          <w:lang w:val="en-US"/>
+                                        </w:rPr>
+                                        <w:t>A</w:t>
+                                      </w:r>
+                                    </w:p>
+                                  </w:txbxContent>
+                                </wps:txbx>
+                                <wps:bodyPr rot="0" spcFirstLastPara="0" vertOverflow="overflow" horzOverflow="overflow" vert="horz" wrap="square" lIns="91440" tIns="45720" rIns="91440" bIns="45720" numCol="1" spcCol="0" rtlCol="0" fromWordArt="0" anchor="t" anchorCtr="0" forceAA="0" compatLnSpc="1">
+                                  <a:prstTxWarp prst="textNoShape">
+                                    <a:avLst/>
+                                  </a:prstTxWarp>
+                                  <a:noAutofit/>
+                                </wps:bodyPr>
+                              </wps:wsp>
+                              <wpg:grpSp>
+                                <wpg:cNvPr id="23" name="Group 23"/>
+                                <wpg:cNvGrpSpPr/>
+                                <wpg:grpSpPr>
+                                  <a:xfrm>
+                                    <a:off x="0" y="269563"/>
+                                    <a:ext cx="3663188" cy="2323338"/>
+                                    <a:chOff x="0" y="0"/>
+                                    <a:chExt cx="3663188" cy="2323338"/>
+                                  </a:xfrm>
+                                </wpg:grpSpPr>
+                                <wps:wsp>
+                                  <wps:cNvPr id="21" name="Text Box 21"/>
+                                  <wps:cNvSpPr txBox="1"/>
+                                  <wps:spPr>
+                                    <a:xfrm>
+                                      <a:off x="2473637" y="1057109"/>
+                                      <a:ext cx="280134" cy="348846"/>
+                                    </a:xfrm>
+                                    <a:prstGeom prst="rect">
+                                      <a:avLst/>
+                                    </a:prstGeom>
+                                    <a:solidFill>
+                                      <a:schemeClr val="lt1"/>
+                                    </a:solidFill>
+                                    <a:ln w="6350">
+                                      <a:noFill/>
+                                    </a:ln>
+                                  </wps:spPr>
+                                  <wps:txbx>
+                                    <w:txbxContent>
+                                      <w:p>
+                                        <w:pPr>
+                                          <w:rPr>
+                                            <w:sz w:val="28"/>
+                                            <w:szCs w:val="28"/>
+                                            <w:lang w:val="en-US"/>
+                                          </w:rPr>
+                                        </w:pPr>
+                                        <w:r>
+                                          <w:rPr>
+                                            <w:sz w:val="28"/>
+                                            <w:szCs w:val="28"/>
+                                            <w:lang w:val="en-US"/>
+                                          </w:rPr>
+                                          <w:t>O</w:t>
+                                        </w:r>
+                                      </w:p>
+                                    </w:txbxContent>
+                                  </wps:txbx>
+                                  <wps:bodyPr rot="0" spcFirstLastPara="0" vertOverflow="overflow" horzOverflow="overflow" vert="horz" wrap="square" lIns="91440" tIns="45720" rIns="91440" bIns="45720" numCol="1" spcCol="0" rtlCol="0" fromWordArt="0" anchor="t" anchorCtr="0" forceAA="0" compatLnSpc="1">
+                                    <a:prstTxWarp prst="textNoShape">
+                                      <a:avLst/>
+                                    </a:prstTxWarp>
+                                    <a:noAutofit/>
+                                  </wps:bodyPr>
+                                </wps:wsp>
+                                <wpg:grpSp>
+                                  <wpg:cNvPr id="20" name="Group 20"/>
+                                  <wpg:cNvGrpSpPr/>
+                                  <wpg:grpSpPr>
+                                    <a:xfrm>
+                                      <a:off x="0" y="0"/>
+                                      <a:ext cx="3663188" cy="2323338"/>
+                                      <a:chOff x="0" y="0"/>
+                                      <a:chExt cx="3663188" cy="2323338"/>
+                                    </a:xfrm>
+                                  </wpg:grpSpPr>
+                                  <wpg:grpSp>
+                                    <wpg:cNvPr id="18" name="Group 18"/>
+                                    <wpg:cNvGrpSpPr/>
+                                    <wpg:grpSpPr>
+                                      <a:xfrm>
+                                        <a:off x="0" y="0"/>
+                                        <a:ext cx="3663188" cy="2323338"/>
+                                        <a:chOff x="0" y="0"/>
+                                        <a:chExt cx="3663188" cy="2323338"/>
+                                      </a:xfrm>
+                                    </wpg:grpSpPr>
+                                    <wpg:grpSp>
+                                      <wpg:cNvPr id="16" name="Group 16"/>
+                                      <wpg:cNvGrpSpPr/>
+                                      <wpg:grpSpPr>
+                                        <a:xfrm>
+                                          <a:off x="0" y="0"/>
+                                          <a:ext cx="3663188" cy="2323338"/>
+                                          <a:chOff x="0" y="0"/>
+                                          <a:chExt cx="3663188" cy="2323338"/>
+                                        </a:xfrm>
+                                      </wpg:grpSpPr>
+                                      <wpg:grpSp>
+                                        <wpg:cNvPr id="14" name="Group 14"/>
+                                        <wpg:cNvGrpSpPr/>
+                                        <wpg:grpSpPr>
+                                          <a:xfrm>
+                                            <a:off x="0" y="0"/>
+                                            <a:ext cx="3663188" cy="2323338"/>
+                                            <a:chOff x="0" y="0"/>
+                                            <a:chExt cx="3663188" cy="2323338"/>
+                                          </a:xfrm>
+                                        </wpg:grpSpPr>
+                                        <wpg:grpSp>
+                                          <wpg:cNvPr id="12" name="Group 12"/>
+                                          <wpg:cNvGrpSpPr/>
+                                          <wpg:grpSpPr>
+                                            <a:xfrm>
+                                              <a:off x="1358900" y="0"/>
+                                              <a:ext cx="2304288" cy="2323338"/>
+                                              <a:chOff x="0" y="0"/>
+                                              <a:chExt cx="2304288" cy="2323338"/>
+                                            </a:xfrm>
+                                          </wpg:grpSpPr>
+                                          <wpg:grpSp>
+                                            <wpg:cNvPr id="10" name="Group 10"/>
+                                            <wpg:cNvGrpSpPr/>
+                                            <wpg:grpSpPr>
+                                              <a:xfrm>
+                                                <a:off x="0" y="19050"/>
+                                                <a:ext cx="2304288" cy="2304288"/>
+                                                <a:chOff x="0" y="0"/>
+                                                <a:chExt cx="2304288" cy="2304288"/>
+                                              </a:xfrm>
+                                            </wpg:grpSpPr>
+                                            <wps:wsp>
+                                              <wps:cNvPr id="4" name="Oval 4"/>
+                                              <wps:cNvSpPr/>
+                                              <wps:spPr>
+                                                <a:xfrm>
+                                                  <a:off x="0" y="0"/>
+                                                  <a:ext cx="2304288" cy="2304288"/>
+                                                </a:xfrm>
+                                                <a:prstGeom prst="ellipse">
+                                                  <a:avLst/>
+                                                </a:prstGeom>
+                                                <a:noFill/>
+                                                <a:ln>
+                                                  <a:solidFill>
+                                                    <a:schemeClr val="tx1"/>
+                                                  </a:solidFill>
+                                                </a:ln>
+                                              </wps:spPr>
+                                              <wps:style>
+                                                <a:lnRef idx="2">
+                                                  <a:schemeClr val="accent1">
+                                                    <a:shade val="50000"/>
+                                                  </a:schemeClr>
+                                                </a:lnRef>
+                                                <a:fillRef idx="1">
+                                                  <a:schemeClr val="accent1"/>
+                                                </a:fillRef>
+                                                <a:effectRef idx="0">
+                                                  <a:schemeClr val="accent1"/>
+                                                </a:effectRef>
+                                                <a:fontRef idx="minor">
+                                                  <a:schemeClr val="lt1"/>
+                                                </a:fontRef>
+                                              </wps:style>
+                                              <wps:txbx>
+                                                <w:txbxContent>
+                                                  <w:p>
+                                                    <w:pPr>
+                                                      <w:rPr>
+                                                        <w:color w:val="FF0000"/>
+                                                        <w:sz w:val="14"/>
+                                                        <w:szCs w:val="14"/>
+                                                        <w:lang w:val="en-US"/>
+                                                      </w:rPr>
+                                                    </w:pPr>
+                                                  </w:p>
+                                                </w:txbxContent>
+                                              </wps:txbx>
+                                              <wps:bodyPr rot="0" spcFirstLastPara="0" vertOverflow="overflow" horzOverflow="overflow" vert="horz" wrap="square" lIns="91440" tIns="45720" rIns="91440" bIns="45720" numCol="1" spcCol="0" rtlCol="0" fromWordArt="0" anchor="ctr" anchorCtr="0" forceAA="0" compatLnSpc="1">
+                                                <a:prstTxWarp prst="textNoShape">
+                                                  <a:avLst/>
+                                                </a:prstTxWarp>
+                                                <a:noAutofit/>
+                                              </wps:bodyPr>
+                                            </wps:wsp>
+                                            <wps:wsp>
+                                              <wps:cNvPr id="9" name="Oval 9"/>
+                                              <wps:cNvSpPr/>
+                                              <wps:spPr>
+                                                <a:xfrm flipH="1">
+                                                  <a:off x="1138686" y="1121434"/>
+                                                  <a:ext cx="45719" cy="45719"/>
+                                                </a:xfrm>
+                                                <a:prstGeom prst="ellipse">
+                                                  <a:avLst/>
+                                                </a:prstGeom>
+                                              </wps:spPr>
+                                              <wps:style>
+                                                <a:lnRef idx="2">
+                                                  <a:schemeClr val="accent1">
+                                                    <a:shade val="50000"/>
+                                                  </a:schemeClr>
+                                                </a:lnRef>
+                                                <a:fillRef idx="1">
+                                                  <a:schemeClr val="accent1"/>
+                                                </a:fillRef>
+                                                <a:effectRef idx="0">
+                                                  <a:schemeClr val="accent1"/>
+                                                </a:effectRef>
+                                                <a:fontRef idx="minor">
+                                                  <a:schemeClr val="lt1"/>
+                                                </a:fontRef>
+                                              </wps:style>
+                                              <wps:bodyPr rot="0" spcFirstLastPara="0" vertOverflow="overflow" horzOverflow="overflow" vert="horz" wrap="square" lIns="91440" tIns="45720" rIns="91440" bIns="45720" numCol="1" spcCol="0" rtlCol="0" fromWordArt="0" anchor="ctr" anchorCtr="0" forceAA="0" compatLnSpc="1">
+                                                <a:prstTxWarp prst="textNoShape">
+                                                  <a:avLst/>
+                                                </a:prstTxWarp>
+                                                <a:noAutofit/>
+                                              </wps:bodyPr>
+                                            </wps:wsp>
+                                          </wpg:grpSp>
+                                          <wps:wsp>
+                                            <wps:cNvPr id="11" name="Oval 11"/>
+                                            <wps:cNvSpPr/>
+                                            <wps:spPr>
+                                              <a:xfrm>
+                                                <a:off x="1005840" y="0"/>
+                                                <a:ext cx="45719" cy="45719"/>
+                                              </a:xfrm>
+                                              <a:prstGeom prst="ellipse">
+                                                <a:avLst/>
+                                              </a:prstGeom>
+                                            </wps:spPr>
+                                            <wps:style>
+                                              <a:lnRef idx="2">
+                                                <a:schemeClr val="dk1">
+                                                  <a:shade val="50000"/>
+                                                </a:schemeClr>
+                                              </a:lnRef>
+                                              <a:fillRef idx="1">
+                                                <a:schemeClr val="dk1"/>
+                                              </a:fillRef>
+                                              <a:effectRef idx="0">
+                                                <a:schemeClr val="dk1"/>
+                                              </a:effectRef>
+                                              <a:fontRef idx="minor">
+                                                <a:schemeClr val="lt1"/>
+                                              </a:fontRef>
+                                            </wps:style>
+                                            <wps:bodyPr rot="0" spcFirstLastPara="0" vertOverflow="overflow" horzOverflow="overflow" vert="horz" wrap="square" lIns="91440" tIns="45720" rIns="91440" bIns="45720" numCol="1" spcCol="0" rtlCol="0" fromWordArt="0" anchor="ctr" anchorCtr="0" forceAA="0" compatLnSpc="1">
+                                              <a:prstTxWarp prst="textNoShape">
+                                                <a:avLst/>
+                                              </a:prstTxWarp>
+                                              <a:noAutofit/>
+                                            </wps:bodyPr>
+                                          </wps:wsp>
+                                        </wpg:grpSp>
+                                        <wps:wsp>
+                                          <wps:cNvPr id="13" name="Oval 13"/>
+                                          <wps:cNvSpPr/>
+                                          <wps:spPr>
+                                            <a:xfrm>
+                                              <a:off x="0" y="107950"/>
+                                              <a:ext cx="45719" cy="45719"/>
+                                            </a:xfrm>
+                                            <a:prstGeom prst="ellipse">
+                                              <a:avLst/>
+                                            </a:prstGeom>
+                                          </wps:spPr>
+                                          <wps:style>
+                                            <a:lnRef idx="2">
+                                              <a:schemeClr val="dk1">
+                                                <a:shade val="50000"/>
+                                              </a:schemeClr>
+                                            </a:lnRef>
+                                            <a:fillRef idx="1">
+                                              <a:schemeClr val="dk1"/>
+                                            </a:fillRef>
+                                            <a:effectRef idx="0">
+                                              <a:schemeClr val="dk1"/>
+                                            </a:effectRef>
+                                            <a:fontRef idx="minor">
+                                              <a:schemeClr val="lt1"/>
+                                            </a:fontRef>
+                                          </wps:style>
+                                          <wps:bodyPr rot="0" spcFirstLastPara="0" vertOverflow="overflow" horzOverflow="overflow" vert="horz" wrap="square" lIns="91440" tIns="45720" rIns="91440" bIns="45720" numCol="1" spcCol="0" rtlCol="0" fromWordArt="0" anchor="ctr" anchorCtr="0" forceAA="0" compatLnSpc="1">
+                                            <a:prstTxWarp prst="textNoShape">
+                                              <a:avLst/>
+                                            </a:prstTxWarp>
+                                            <a:noAutofit/>
+                                          </wps:bodyPr>
+                                        </wps:wsp>
+                                      </wpg:grpSp>
+                                      <wps:wsp>
+                                        <wps:cNvPr id="15" name="Straight Connector 15"/>
+                                        <wps:cNvCnPr/>
+                                        <wps:spPr>
+                                          <a:xfrm flipV="1">
+                                            <a:off x="40791" y="20395"/>
+                                            <a:ext cx="2323621" cy="109561"/>
+                                          </a:xfrm>
+                                          <a:prstGeom prst="line">
+                                            <a:avLst/>
+                                          </a:prstGeom>
+                                        </wps:spPr>
+                                        <wps:style>
+                                          <a:lnRef idx="1">
+                                            <a:schemeClr val="dk1"/>
+                                          </a:lnRef>
+                                          <a:fillRef idx="0">
+                                            <a:schemeClr val="dk1"/>
+                                          </a:fillRef>
+                                          <a:effectRef idx="0">
+                                            <a:schemeClr val="dk1"/>
+                                          </a:effectRef>
+                                          <a:fontRef idx="minor">
+                                            <a:schemeClr val="tx1"/>
+                                          </a:fontRef>
+                                        </wps:style>
+                                        <wps:bodyPr/>
+                                      </wps:wsp>
+                                    </wpg:grpSp>
+                                    <wps:wsp>
+                                      <wps:cNvPr id="17" name="Straight Connector 17"/>
+                                      <wps:cNvCnPr/>
+                                      <wps:spPr>
+                                        <a:xfrm>
+                                          <a:off x="27194" y="129172"/>
+                                          <a:ext cx="2491655" cy="1025819"/>
+                                        </a:xfrm>
+                                        <a:prstGeom prst="line">
+                                          <a:avLst/>
+                                        </a:prstGeom>
+                                      </wps:spPr>
+                                      <wps:style>
+                                        <a:lnRef idx="1">
+                                          <a:schemeClr val="dk1"/>
+                                        </a:lnRef>
+                                        <a:fillRef idx="0">
+                                          <a:schemeClr val="dk1"/>
+                                        </a:fillRef>
+                                        <a:effectRef idx="0">
+                                          <a:schemeClr val="dk1"/>
+                                        </a:effectRef>
+                                        <a:fontRef idx="minor">
+                                          <a:schemeClr val="tx1"/>
+                                        </a:fontRef>
+                                      </wps:style>
+                                      <wps:bodyPr/>
+                                    </wps:wsp>
+                                  </wpg:grpSp>
+                                  <wps:wsp>
+                                    <wps:cNvPr id="19" name="Straight Connector 19"/>
+                                    <wps:cNvCnPr/>
+                                    <wps:spPr>
+                                      <a:xfrm flipH="1" flipV="1">
+                                        <a:off x="2393076" y="20395"/>
+                                        <a:ext cx="132571" cy="1138755"/>
+                                      </a:xfrm>
+                                      <a:prstGeom prst="line">
+                                        <a:avLst/>
+                                      </a:prstGeom>
+                                    </wps:spPr>
+                                    <wps:style>
+                                      <a:lnRef idx="1">
+                                        <a:schemeClr val="dk1"/>
+                                      </a:lnRef>
+                                      <a:fillRef idx="0">
+                                        <a:schemeClr val="dk1"/>
+                                      </a:fillRef>
+                                      <a:effectRef idx="0">
+                                        <a:schemeClr val="dk1"/>
+                                      </a:effectRef>
+                                      <a:fontRef idx="minor">
+                                        <a:schemeClr val="tx1"/>
+                                      </a:fontRef>
+                                    </wps:style>
+                                    <wps:bodyPr/>
+                                  </wps:wsp>
+                                </wpg:grpSp>
+                              </wpg:grpSp>
+                            </wpg:grpSp>
+                          </wpg:grpSp>
+                        </wpg:grpSp>
+                        <wps:wsp>
+                          <wps:cNvPr id="35" name="Connector: Curved 35"/>
+                          <wps:cNvCnPr/>
+                          <wps:spPr>
+                            <a:xfrm flipH="1" flipV="1">
+                              <a:off x="3743201" y="851560"/>
+                              <a:ext cx="80769" cy="1058223"/>
+                            </a:xfrm>
+                            <a:prstGeom prst="curvedConnector3">
+                              <a:avLst>
+                                <a:gd name="adj1" fmla="val -131263"/>
+                              </a:avLst>
+                            </a:prstGeom>
+                            <a:ln>
+                              <a:tailEnd type="triangle"/>
+                            </a:ln>
+                          </wps:spPr>
+                          <wps:style>
+                            <a:lnRef idx="1">
+                              <a:schemeClr val="dk1"/>
+                            </a:lnRef>
+                            <a:fillRef idx="0">
+                              <a:schemeClr val="dk1"/>
+                            </a:fillRef>
+                            <a:effectRef idx="0">
+                              <a:schemeClr val="dk1"/>
+                            </a:effectRef>
+                            <a:fontRef idx="minor">
+                              <a:schemeClr val="tx1"/>
+                            </a:fontRef>
+                          </wps:style>
+                          <wps:bodyPr/>
+                        </wps:wsp>
+                      </wpg:grpSp>
+                    </wpg:wgp>
+                  </a:graphicData>
+                </a:graphic>
+              </wp:anchor>
+            </w:drawing>
+          </mc:Choice>
+          <mc:Fallback>
+            <w:pict>
+              <v:group w14:anchorId="3214B5B7" id="Group 38" o:spid="_x0000_s1029" style="position:absolute;margin-left:12.6pt;margin-top:3.7pt;width:376.85pt;height:204.15pt;z-index:251676672" coordsize="47857,25929" o:gfxdata="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">
+                <v:shape id="Text Box 37" o:spid="_x0000_s1030" type="#_x0000_t202" style="position:absolute;left:38654;top:10984;width:9203;height:4394;visibility:visible;mso-wrap-style:square;v-text-anchor:top" o:gfxdata="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" fillcolor="white [3201]" stroked="f" strokeweight=".5pt">
+                  <v:textbox>
+                    <w:txbxContent>
+                      <w:p>
+                        <w:pPr>
+                          <w:rPr>
+                            <w:i/>
+                            <w:lang w:val="en-US"/>
+                          </w:rPr>
+                        </w:pPr>
+                        <m:oMathPara>
+                          <m:oMath>
+                            <m:f>
+                              <m:fPr>
+                                <m:ctrlPr>
+                                  <w:rPr>
+                                    <w:rFonts w:ascii="Cambria Math" w:hAnsi="Cambria Math" w:cs="Times New Roman"/>
+                                    <w:i/>
+                                    <w:lang w:val="en-US"/>
+                                  </w:rPr>
+                                </m:ctrlPr>
+                              </m:fPr>
+                              <m:num>
+                                <m:r>
+                                  <w:rPr>
+                                    <w:rFonts w:ascii="Cambria Math" w:hAnsi="Cambria Math" w:cs="Times New Roman"/>
+                                    <w:lang w:val="en-US"/>
+                                  </w:rPr>
+                                  <m:t>11π</m:t>
+                                </m:r>
+                              </m:num>
+                              <m:den>
+                                <m:r>
+                                  <w:rPr>
+                                    <w:rFonts w:ascii="Cambria Math" w:hAnsi="Cambria Math" w:cs="Times New Roman"/>
+                                    <w:lang w:val="en-US"/>
+                                  </w:rPr>
+                                  <m:t>3</m:t>
+                                </m:r>
+                              </m:den>
+                            </m:f>
+                            <m:r>
+                              <w:rPr>
+                                <w:rFonts w:ascii="Cambria Math" w:eastAsiaTheme="minorEastAsia" w:hAnsi="Cambria Math"/>
+                                <w:lang w:val="ru-RU"/>
+                              </w:rPr>
+                              <m:t xml:space="preserve"> m/s</m:t>
+                            </m:r>
+                          </m:oMath>
+                        </m:oMathPara>
+                      </w:p>
+                    </w:txbxContent>
+                  </v:textbox>
+                </v:shape>
+                <v:group id="Group 36" o:spid="_x0000_s1031" style="position:absolute;width:38481;height:25929" coordsize="38481,25929" o:gfxdata="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">
+                  <v:group id="Group 31" o:spid="_x0000_s1032" style="position:absolute;width:38481;height:25929" coordsize="38481,25929" o:gfxdata="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">
+                    <v:shape id="Text Box 30" o:spid="_x0000_s1033" type="#_x0000_t202" style="position:absolute;left:25947;top:6709;width:5059;height:2489;visibility:visible;mso-wrap-style:square;v-text-anchor:top" o:gfxdata="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" fillcolor="white [3201]" stroked="f" strokeweight=".5pt">
+                      <v:textbox>
+                        <w:txbxContent>
+                          <w:p>
+                            <w:pPr>
+                              <w:rPr>
+                                <w:lang w:val="en-US"/>
+                              </w:rPr>
+                            </w:pPr>
+                            <w:r>
+                              <w:rPr>
+                                <w:lang w:val="en-US"/>
+                              </w:rPr>
+                              <w:t>11</w:t>
+                            </w:r>
+                            <w:r>
+                              <w:rPr>
+                                <w:lang w:val="en-US"/>
+                              </w:rPr>
+                              <w:t xml:space="preserve"> m</w:t>
+                            </w:r>
+                          </w:p>
+                        </w:txbxContent>
+                      </v:textbox>
+                    </v:shape>
+                    <v:group id="Group 28" o:spid="_x0000_s1034" style="position:absolute;width:38481;height:25929" coordsize="38481,25929" o:gfxdata="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">
+                      <v:shape id="Text Box 27" o:spid="_x0000_s1035" type="#_x0000_t202" style="position:absolute;top:1109;width:2801;height:3489;visibility:visible;mso-wrap-style:square;v-text-anchor:top" o:gfxdata="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" fillcolor="white [3201]" stroked="f" strokeweight=".5pt">
+                        <v:textbox>
+                          <w:txbxContent>
+                            <w:p>
+                              <w:pPr>
+                                <w:rPr>
+                                  <w:sz w:val="28"/>
+                                  <w:szCs w:val="28"/>
+                                  <w:lang w:val="en-US"/>
+                                </w:rPr>
+                              </w:pPr>
+                              <w:r>
+                                <w:rPr>
+                                  <w:sz w:val="28"/>
+                                  <w:szCs w:val="28"/>
+                                  <w:lang w:val="en-US"/>
+                                </w:rPr>
+                                <w:t>B</w:t>
+                              </w:r>
+                            </w:p>
+                          </w:txbxContent>
+                        </v:textbox>
+                      </v:shape>
+                      <v:group id="Group 25" o:spid="_x0000_s1036" style="position:absolute;left:1849;width:36632;height:25929" coordsize="36631,25929" o:gfxdata="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">
+                        <v:shape id="Text Box 24" o:spid="_x0000_s1037" type="#_x0000_t202" style="position:absolute;left:22622;width:2801;height:3488;visibility:visible;mso-wrap-style:square;v-text-anchor:top" o:gfxdata="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" fillcolor="white [3201]" stroked="f" strokeweight=".5pt">
+                          <v:textbox>
+                            <w:txbxContent>
+                              <w:p>
+                                <w:pPr>
+                                  <w:rPr>
+                                    <w:sz w:val="28"/>
+                                    <w:szCs w:val="28"/>
+                                    <w:lang w:val="en-US"/>
+                                  </w:rPr>
+                                </w:pPr>
+                                <w:r>
+                                  <w:rPr>
+                                    <w:sz w:val="28"/>
+                                    <w:szCs w:val="28"/>
+                                    <w:lang w:val="en-US"/>
+                                  </w:rPr>
+                                  <w:t>A</w:t>
+                                </w:r>
+                              </w:p>
+                            </w:txbxContent>
+                          </v:textbox>
+                        </v:shape>
+                        <v:group id="Group 23" o:spid="_x0000_s1038" style="position:absolute;top:2695;width:36631;height:23234" coordsize="36631,23233" o:gfxdata="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">
+                          <v:shape id="Text Box 21" o:spid="_x0000_s1039" type="#_x0000_t202" style="position:absolute;left:24736;top:10571;width:2801;height:3488;visibility:visible;mso-wrap-style:square;v-text-anchor:top" o:gfxdata="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" fillcolor="white [3201]" stroked="f" strokeweight=".5pt">
+                            <v:textbox>
+                              <w:txbxContent>
+                                <w:p>
+                                  <w:pPr>
+                                    <w:rPr>
+                                      <w:sz w:val="28"/>
+                                      <w:szCs w:val="28"/>
+                                      <w:lang w:val="en-US"/>
+                                    </w:rPr>
+                                  </w:pPr>
+                                  <w:r>
+                                    <w:rPr>
+                                      <w:sz w:val="28"/>
+                                      <w:szCs w:val="28"/>
+                                      <w:lang w:val="en-US"/>
+                                    </w:rPr>
+                                    <w:t>O</w:t>
+                                  </w:r>
+                                </w:p>
+                              </w:txbxContent>
+                            </v:textbox>
+                          </v:shape>
+                          <v:group id="Group 20" o:spid="_x0000_s1040" style="position:absolute;width:36631;height:23233" coordsize="36631,23233" o:gfxdata="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">
+                            <v:group id="Group 18" o:spid="_x0000_s1041" style="position:absolute;width:36631;height:23233" coordsize="36631,23233" o:gfxdata="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">
+                              <v:group id="Group 16" o:spid="_x0000_s1042" style="position:absolute;width:36631;height:23233" coordsize="36631,23233" o:gfxdata="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">
+                                <v:group id="Group 14" o:spid="_x0000_s1043" style="position:absolute;width:36631;height:23233" coordsize="36631,23233" o:gfxdata="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">
+                                  <v:group id="Group 12" o:spid="_x0000_s1044" style="position:absolute;left:13589;width:23042;height:23233" coordsize="23042,23233" o:gfxdata="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">
+                                    <v:group id="Group 10" o:spid="_x0000_s1045" style="position:absolute;top:190;width:23042;height:23043" coordsize="23042,23042" o:gfxdata="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">
+                                      <v:oval id="Oval 4" o:spid="_x0000_s1046" style="position:absolute;width:23042;height:23042;visibility:visible;mso-wrap-style:square;v-text-anchor:middle" o:gfxdata="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" filled="f" strokecolor="black [3213]" strokeweight="1pt">
+                                        <v:stroke joinstyle="miter"/>
+                                        <v:textbox>
+                                          <w:txbxContent>
+                                            <w:p>
+                                              <w:pPr>
+                                                <w:rPr>
+                                                  <w:color w:val="FF0000"/>
+                                                  <w:sz w:val="14"/>
+                                                  <w:szCs w:val="14"/>
+                                                  <w:lang w:val="en-US"/>
+                                                </w:rPr>
+                                              </w:pPr>
+                                            </w:p>
+                                          </w:txbxContent>
+                                        </v:textbox>
+                                      </v:oval>
+                                      <v:oval id="Oval 9" o:spid="_x0000_s1047" style="position:absolute;left:11386;top:11214;width:458;height:457;flip:x;visibility:visible;mso-wrap-style:square;v-text-anchor:middle" o:gfxdata="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" fillcolor="#4472c4 [3204]" strokecolor="#1f3763 [1604]" strokeweight="1pt">
+                                        <v:stroke joinstyle="miter"/>
+                                      </v:oval>
+                                    </v:group>
+                                    <v:oval id="Oval 11" o:spid="_x0000_s1048" style="position:absolute;left:10058;width:457;height:457;visibility:visible;mso-wrap-style:square;v-text-anchor:middle" o:gfxdata="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" fillcolor="black [3200]" strokecolor="black [1600]" strokeweight="1pt">
+                                      <v:stroke joinstyle="miter"/>
+                                    </v:oval>
+                                  </v:group>
+                                  <v:oval id="Oval 13" o:spid="_x0000_s1049" style="position:absolute;top:1079;width:457;height:457;visibility:visible;mso-wrap-style:square;v-text-anchor:middle" o:gfxdata="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" fillcolor="black [3200]" strokecolor="black [1600]" strokeweight="1pt">
+                                    <v:stroke joinstyle="miter"/>
+                                  </v:oval>
+                                </v:group>
+                                <v:line id="Straight Connector 15" o:spid="_x0000_s1050" style="position:absolute;flip:y;visibility:visible;mso-wrap-style:square" from="407,203" to="23644,1299" o:connectortype="straight" o:gfxdata="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" strokecolor="black [3200]" strokeweight=".5pt">
+                                  <v:stroke joinstyle="miter"/>
+                                </v:line>
+                              </v:group>
+                              <v:line id="Straight Connector 17" o:spid="_x0000_s1051" style="position:absolute;visibility:visible;mso-wrap-style:square" from="271,1291" to="25188,11549" o:connectortype="straight" o:gfxdata="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" strokecolor="black [3200]" strokeweight=".5pt">
+                                <v:stroke joinstyle="miter"/>
+                              </v:line>
+                            </v:group>
+                            <v:line id="Straight Connector 19" o:spid="_x0000_s1052" style="position:absolute;flip:x y;visibility:visible;mso-wrap-style:square" from="23930,203" to="25256,11591" o:connectortype="straight" o:gfxdata="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" strokecolor="black [3200]" strokeweight=".5pt">
+                              <v:stroke joinstyle="miter"/>
+                            </v:line>
+                          </v:group>
+                        </v:group>
+                      </v:group>
+                    </v:group>
+                  </v:group>
+                  <v:shapetype id="_x0000_t38" coordsize="21600,21600" o:spt="38" o:oned="t" path="m,c@0,0@1,5400@1,10800@1,16200@2,21600,21600,21600e" filled="f">
+                    <v:formulas>
+                      <v:f eqn="mid #0 0"/>
+                      <v:f eqn="val #0"/>
+                      <v:f eqn="mid #0 21600"/>
+                    </v:formulas>
+                    <v:path arrowok="t" fillok="f" o:connecttype="none"/>
+                    <v:handles>
+                      <v:h position="#0,center"/>
+                    </v:handles>
+                    <o:lock v:ext="edit" shapetype="t"/>
+                  </v:shapetype>
+                  <v:shape id="Connector: Curved 35" o:spid="_x0000_s1053" type="#_x0000_t38" style="position:absolute;left:37432;top:8515;width:807;height:10582;flip:x y;visibility:visible;mso-wrap-style:square" o:connectortype="curved" o:gfxdata="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" adj="-28353" strokecolor="black [3200]" strokeweight=".5pt">
+                    <v:stroke endarrow="block" joinstyle="miter"/>
+                  </v:shape>
+                </v:group>
+              </v:group>
+            </w:pict>
+          </mc:Fallback>
+        </mc:AlternateContent>
+      </w:r>
+    </w:p>
+    <w:p/>
+    <w:p/>
+    <w:p/>
+    <w:p/>
+    <w:p/>
+    <w:p/>
+    <w:p/>
+    <w:p/>
+    <w:p/>
+    <w:p/>
+    <w:p/>
+    <w:p/>
+    <w:p/>
+    <w:p/>
+    <w:p/>
+    <w:p/>
+    <w:p/>
+    <w:p/>
+    <w:p/>
     <w:sectPr>
       <w:pgSz w:w="11906" w:h="16838"/>
       <w:pgMar w:top="1440" w:right="1440" w:bottom="1440" w:left="1440" w:header="708" w:footer="708" w:gutter="0"/>
@@ -678,7 +1673,7 @@
 </file>
 
 <file path=word/styles.xml><?xml version="1.0" encoding="utf-8"?>
-<w:styles xmlns:mc="http://schemas.openxmlformats.org/markup-compatibility/2006" xmlns:r="http://schemas.openxmlformats.org/officeDocument/2006/relationships" xmlns:w="http://schemas.openxmlformats.org/wordprocessingml/2006/main" xmlns:w14="http://schemas.microsoft.com/office/word/2010/wordml" xmlns:w15="http://schemas.microsoft.com/office/word/2012/wordml" xmlns:w16cid="http://schemas.microsoft.com/office/word/2016/wordml/cid" xmlns:w16se="http://schemas.microsoft.com/office/word/2015/wordml/symex" mc:Ignorable="w14 w15 w16se w16cid">
+<w:styles xmlns:mc="http://schemas.openxmlformats.org/markup-compatibility/2006" xmlns:r="http://schemas.openxmlformats.org/officeDocument/2006/relationships" xmlns:w="http://schemas.openxmlformats.org/wordprocessingml/2006/main" xmlns:w14="http://schemas.microsoft.com/office/word/2010/wordml" xmlns:w15="http://schemas.microsoft.com/office/word/2012/wordml" xmlns:w16cex="http://schemas.microsoft.com/office/word/2018/wordml/cex" xmlns:w16cid="http://schemas.microsoft.com/office/word/2016/wordml/cid" xmlns:w16="http://schemas.microsoft.com/office/word/2018/wordml" xmlns:w16se="http://schemas.microsoft.com/office/word/2015/wordml/symex" mc:Ignorable="w14 w15 w16se w16cid w16 w16cex">
   <w:docDefaults>
     <w:rPrDefault>
       <w:rPr>
@@ -694,7 +1689,7 @@
       </w:pPr>
     </w:pPrDefault>
   </w:docDefaults>
-  <w:latentStyles w:defLockedState="0" w:defUIPriority="99" w:defSemiHidden="0" w:defUnhideWhenUsed="0" w:defQFormat="0" w:count="377">
+  <w:latentStyles w:defLockedState="0" w:defUIPriority="99" w:defSemiHidden="0" w:defUnhideWhenUsed="0" w:defQFormat="0" w:count="376">
     <w:lsdException w:name="Normal" w:uiPriority="0" w:qFormat="1"/>
     <w:lsdException w:name="heading 1" w:uiPriority="9" w:qFormat="1"/>
     <w:lsdException w:name="heading 2" w:semiHidden="1" w:uiPriority="9" w:unhideWhenUsed="1" w:qFormat="1"/>
@@ -800,6 +1795,7 @@
     <w:lsdException w:name="HTML Sample" w:semiHidden="1" w:unhideWhenUsed="1"/>
     <w:lsdException w:name="HTML Typewriter" w:semiHidden="1" w:unhideWhenUsed="1"/>
     <w:lsdException w:name="HTML Variable" w:semiHidden="1" w:unhideWhenUsed="1"/>
+    <w:lsdException w:name="Normal Table" w:semiHidden="1" w:unhideWhenUsed="1"/>
     <w:lsdException w:name="annotation subject" w:semiHidden="1" w:unhideWhenUsed="1"/>
     <w:lsdException w:name="No List" w:semiHidden="1" w:unhideWhenUsed="1"/>
     <w:lsdException w:name="Outline List 1" w:semiHidden="1" w:unhideWhenUsed="1"/>
@@ -845,9 +1841,11 @@
     <w:lsdException w:name="Table Subtle 1" w:semiHidden="1" w:unhideWhenUsed="1"/>
     <w:lsdException w:name="Table Subtle 2" w:semiHidden="1" w:unhideWhenUsed="1"/>
     <w:lsdException w:name="Table Web 1" w:semiHidden="1" w:unhideWhenUsed="1"/>
+    <w:lsdException w:name="Table Web 2" w:semiHidden="1" w:unhideWhenUsed="1"/>
     <w:lsdException w:name="Table Web 3" w:semiHidden="1" w:unhideWhenUsed="1"/>
     <w:lsdException w:name="Balloon Text" w:semiHidden="1" w:unhideWhenUsed="1"/>
     <w:lsdException w:name="Table Grid" w:uiPriority="39"/>
+    <w:lsdException w:name="Table Theme" w:semiHidden="1" w:unhideWhenUsed="1"/>
     <w:lsdException w:name="Placeholder Text" w:semiHidden="1"/>
     <w:lsdException w:name="No Spacing" w:uiPriority="1" w:qFormat="1"/>
     <w:lsdException w:name="Light Shading" w:uiPriority="60"/>
@@ -1068,7 +2066,6 @@
     <w:lsdException w:name="Hashtag" w:semiHidden="1" w:unhideWhenUsed="1"/>
     <w:lsdException w:name="Unresolved Mention" w:semiHidden="1" w:unhideWhenUsed="1"/>
     <w:lsdException w:name="Smart Link" w:semiHidden="1" w:unhideWhenUsed="1"/>
-    <w:lsdException w:name="Smart Link Error" w:semiHidden="1" w:unhideWhenUsed="1"/>
   </w:latentStyles>
   <w:style w:type="paragraph" w:default="1" w:styleId="Normal">
     <w:name w:val="Normal"/>

</xml_diff>